<commit_message>
envmap defines, updated robot toggle component keys i,u,j
</commit_message>
<xml_diff>
--- a/COMP354_Key Bindings.docx
+++ b/COMP354_Key Bindings.docx
@@ -362,8 +362,54 @@
       </w:r>
     </w:p>
     <w:p>
-      <w:r>
-        <w:t>end: reset camera angle</w:t>
+      <w:proofErr w:type="gramStart"/>
+      <w:r>
+        <w:t>end</w:t>
+      </w:r>
+      <w:proofErr w:type="gramEnd"/>
+      <w:r>
+        <w:t>: reset camera angle</w:t>
+      </w:r>
+    </w:p>
+    <w:p/>
+    <w:p>
+      <w:pPr>
+        <w:rPr>
+          <w:b/>
+        </w:rPr>
+      </w:pPr>
+      <w:r>
+        <w:rPr>
+          <w:b/>
+        </w:rPr>
+        <w:t>Toggle robot components:</w:t>
+      </w:r>
+    </w:p>
+    <w:p>
+      <w:proofErr w:type="spellStart"/>
+      <w:proofErr w:type="gramStart"/>
+      <w:r>
+        <w:t>i</w:t>
+      </w:r>
+      <w:proofErr w:type="spellEnd"/>
+      <w:proofErr w:type="gramEnd"/>
+      <w:r>
+        <w:t>: cycle components</w:t>
+      </w:r>
+    </w:p>
+    <w:p>
+      <w:proofErr w:type="gramStart"/>
+      <w:r>
+        <w:t>j</w:t>
+      </w:r>
+      <w:proofErr w:type="gramEnd"/>
+      <w:r>
+        <w:t>: turn component off</w:t>
+      </w:r>
+    </w:p>
+    <w:p>
+      <w:r>
+        <w:t>u: turn component on</w:t>
       </w:r>
     </w:p>
     <w:sectPr>

</xml_diff>